<commit_message>
A little more grammar work
</commit_message>
<xml_diff>
--- a/ParserGrammar.docx
+++ b/ParserGrammar.docx
@@ -23,6 +23,17 @@
       <w:r>
         <w:t>&lt;assignment statement&gt;</w:t>
       </w:r>
+      <w:r>
+        <w:t xml:space="preserve"> | </w:t>
+      </w:r>
+      <w:proofErr w:type="gramStart"/>
+      <w:r>
+        <w:t>( &lt;</w:t>
+      </w:r>
+      <w:proofErr w:type="gramEnd"/>
+      <w:r>
+        <w:t>statement&gt; )</w:t>
+      </w:r>
     </w:p>
     <w:p>
       <w:r>
@@ -105,6 +116,9 @@
       <w:r>
         <w:t>&lt;expression&gt; -&gt; &lt;string expression&gt; | &lt;bool expression&gt; |</w:t>
       </w:r>
+      <w:r>
+        <w:t xml:space="preserve"> &lt;int expression&gt; | &lt;float expression&gt;</w:t>
+      </w:r>
     </w:p>
     <w:p>
       <w:r>
@@ -123,20 +137,115 @@
       <w:r>
         <w:t xml:space="preserve"> IMAGE (&lt;expression&gt;) </w:t>
       </w:r>
-    </w:p>
-    <w:p>
-      <w:r>
-        <w:t>&lt;bool expression&gt; -&gt; &lt;bool&gt; | &lt;arithmetic expression&gt; &lt;</w:t>
+      <w:r>
+        <w:t>| &lt;</w:t>
       </w:r>
       <w:proofErr w:type="spellStart"/>
       <w:r>
+        <w:t>Type_Name</w:t>
+      </w:r>
+      <w:proofErr w:type="spellEnd"/>
+      <w:r>
+        <w:t>&gt; ‘ IMAGE (&lt;expression&gt; ) &amp; &lt;string expression&gt;</w:t>
+      </w:r>
+    </w:p>
+    <w:p>
+      <w:r>
+        <w:t>&lt;bool expression&gt; -&gt; &lt;bool&gt; | &lt;</w:t>
+      </w:r>
+      <w:r>
+        <w:t>int</w:t>
+      </w:r>
+      <w:r>
+        <w:t xml:space="preserve"> expression&gt; &lt;</w:t>
+      </w:r>
+      <w:proofErr w:type="spellStart"/>
+      <w:r>
         <w:t>relop</w:t>
       </w:r>
       <w:proofErr w:type="spellEnd"/>
       <w:r>
-        <w:t>&gt; &lt;arithmetic expression&gt;</w:t>
-      </w:r>
-    </w:p>
+        <w:t>&gt; &lt;</w:t>
+      </w:r>
+      <w:r>
+        <w:t>int</w:t>
+      </w:r>
+      <w:r>
+        <w:t xml:space="preserve"> expression&gt;</w:t>
+      </w:r>
+      <w:r>
+        <w:t xml:space="preserve"> </w:t>
+      </w:r>
+      <w:r>
+        <w:t>| &lt;float expression&gt; &lt;</w:t>
+      </w:r>
+      <w:proofErr w:type="spellStart"/>
+      <w:r>
+        <w:t>relop</w:t>
+      </w:r>
+      <w:proofErr w:type="spellEnd"/>
+      <w:r>
+        <w:t>&gt; &lt;float expression&gt;</w:t>
+      </w:r>
+      <w:r>
+        <w:t xml:space="preserve"> |</w:t>
+      </w:r>
+      <w:r>
+        <w:tab/>
+      </w:r>
+      <w:proofErr w:type="gramStart"/>
+      <w:r>
+        <w:tab/>
+        <w:t xml:space="preserve"> !</w:t>
+      </w:r>
+      <w:proofErr w:type="gramEnd"/>
+      <w:r>
+        <w:t xml:space="preserve"> &lt;bool expression&gt;</w:t>
+      </w:r>
+    </w:p>
+    <w:p>
+      <w:r>
+        <w:t>&lt;int expression&gt; -&gt; &lt;int&gt; | &lt;int&gt; &lt;arithmetic op&gt; &lt;int expression&gt;</w:t>
+      </w:r>
+    </w:p>
+    <w:p>
+      <w:r>
+        <w:t>&lt;float expression&gt; &lt;float&gt; | &lt;float&gt; &lt;arithmetic op&gt; &lt;float expression&gt;</w:t>
+      </w:r>
+    </w:p>
+    <w:p/>
+    <w:p>
+      <w:r>
+        <w:t>&lt;</w:t>
+      </w:r>
+      <w:proofErr w:type="spellStart"/>
+      <w:r>
+        <w:t>relop</w:t>
+      </w:r>
+      <w:proofErr w:type="spellEnd"/>
+      <w:r>
+        <w:t>&gt; -&gt;    &gt; | &gt;= | &lt; | &lt;=</w:t>
+      </w:r>
+    </w:p>
+    <w:p>
+      <w:r>
+        <w:t xml:space="preserve">&lt;arithmetic op&gt; -&gt; </w:t>
+      </w:r>
+      <w:r>
+        <w:t xml:space="preserve">    + | - | * | /</w:t>
+      </w:r>
+    </w:p>
+    <w:p>
+      <w:proofErr w:type="gramStart"/>
+      <w:r>
+        <w:t>!(</w:t>
+      </w:r>
+      <w:proofErr w:type="gramEnd"/>
+      <w:r>
+        <w:t xml:space="preserve">ONLY MAYBE DOING THIS) &lt;bool op&gt; -&gt; &amp;&amp; | “||” | </w:t>
+      </w:r>
+    </w:p>
+    <w:p/>
     <w:p/>
     <w:sectPr>
       <w:pgSz w:w="12240" w:h="15840"/>

</xml_diff>

<commit_message>
Declaration statments 80%, better error logging
</commit_message>
<xml_diff>
--- a/ParserGrammar.docx
+++ b/ParserGrammar.docx
@@ -24,15 +24,7 @@
         <w:t>&lt;assignment statement&gt;</w:t>
       </w:r>
       <w:r>
-        <w:t xml:space="preserve"> | </w:t>
-      </w:r>
-      <w:proofErr w:type="gramStart"/>
-      <w:r>
-        <w:t>( &lt;</w:t>
-      </w:r>
-      <w:proofErr w:type="gramEnd"/>
-      <w:r>
-        <w:t>statement&gt; )</w:t>
+        <w:t xml:space="preserve"> | ( &lt;statement&gt; )</w:t>
       </w:r>
     </w:p>
     <w:p>
@@ -45,119 +37,181 @@
       </w:r>
       <w:proofErr w:type="spellEnd"/>
       <w:r>
+        <w:t xml:space="preserve"> ( &lt;string expression&gt; ) ;</w:t>
+      </w:r>
+    </w:p>
+    <w:p>
+      <w:r>
+        <w:t xml:space="preserve">&lt;if statement&gt; -&gt; if &lt;bool expression&gt; then &lt;block&gt; </w:t>
+      </w:r>
+      <w:r>
+        <w:t xml:space="preserve">end if; | </w:t>
+      </w:r>
+    </w:p>
+    <w:p>
+      <w:r>
+        <w:t xml:space="preserve">&lt;declaration statement&gt; -&gt; </w:t>
+      </w:r>
+      <w:r>
+        <w:t>&lt;</w:t>
+      </w:r>
+      <w:proofErr w:type="spellStart"/>
+      <w:r>
+        <w:t>Var_Name</w:t>
+      </w:r>
+      <w:proofErr w:type="spellEnd"/>
+      <w:r>
+        <w:t>&gt; : &lt;</w:t>
+      </w:r>
+      <w:proofErr w:type="spellStart"/>
+      <w:r>
+        <w:t>Type_Name</w:t>
+      </w:r>
+      <w:proofErr w:type="spellEnd"/>
+      <w:r>
+        <w:t>&gt;</w:t>
+      </w:r>
+      <w:r>
+        <w:t xml:space="preserve"> ; | &lt;</w:t>
+      </w:r>
+      <w:proofErr w:type="spellStart"/>
+      <w:r>
+        <w:t>Var_Name</w:t>
+      </w:r>
+      <w:proofErr w:type="spellEnd"/>
+      <w:r>
+        <w:t>&gt; : &lt;</w:t>
+      </w:r>
+      <w:proofErr w:type="spellStart"/>
+      <w:r>
+        <w:t>Type_Name</w:t>
+      </w:r>
+      <w:proofErr w:type="spellEnd"/>
+      <w:r>
+        <w:t>&gt; := &lt;expression&gt; ;</w:t>
+      </w:r>
+    </w:p>
+    <w:p>
+      <w:r>
+        <w:t>&lt;assignment statement&gt; -&gt; &lt;</w:t>
+      </w:r>
+      <w:proofErr w:type="spellStart"/>
+      <w:r>
+        <w:t>Var_Name</w:t>
+      </w:r>
+      <w:proofErr w:type="spellEnd"/>
+      <w:r>
+        <w:t>&gt; := &lt;expression&gt; ; | &lt;declaration statement&gt; := &lt;expression&gt; ;</w:t>
+      </w:r>
+    </w:p>
+    <w:p/>
+    <w:p>
+      <w:r>
+        <w:t>&lt;expression&gt; -&gt; &lt;string expression&gt; | &lt;bool expression&gt; |</w:t>
+      </w:r>
+      <w:r>
+        <w:t xml:space="preserve"> &lt;int expression&gt; | &lt;float expression&gt;</w:t>
+      </w:r>
+    </w:p>
+    <w:p>
+      <w:r>
+        <w:t>&lt;string expression&gt; -&gt; &lt;string&gt; | &lt;string&gt; &amp; &lt;string expression&gt; | &lt;</w:t>
+      </w:r>
+      <w:proofErr w:type="spellStart"/>
+      <w:r>
+        <w:t>Type_Name</w:t>
+      </w:r>
+      <w:proofErr w:type="spellEnd"/>
+      <w:r>
+        <w:t xml:space="preserve">&gt; ’ IMAGE (&lt;expression&gt;) </w:t>
+      </w:r>
+      <w:r>
+        <w:t>| &lt;</w:t>
+      </w:r>
+      <w:proofErr w:type="spellStart"/>
+      <w:r>
+        <w:t>Type_Name</w:t>
+      </w:r>
+      <w:proofErr w:type="spellEnd"/>
+      <w:r>
+        <w:t>&gt; ‘ IMAGE (&lt;expression&gt; ) &amp; &lt;string expression&gt;</w:t>
+      </w:r>
+    </w:p>
+    <w:p>
+      <w:r>
+        <w:t>&lt;bool expression&gt; -&gt; &lt;bool&gt; | &lt;</w:t>
+      </w:r>
+      <w:r>
+        <w:t>int</w:t>
+      </w:r>
+      <w:r>
+        <w:t xml:space="preserve"> expression&gt; &lt;</w:t>
+      </w:r>
+      <w:proofErr w:type="spellStart"/>
+      <w:r>
+        <w:t>relop</w:t>
+      </w:r>
+      <w:proofErr w:type="spellEnd"/>
+      <w:r>
+        <w:t>&gt; &lt;</w:t>
+      </w:r>
+      <w:r>
+        <w:t>int</w:t>
+      </w:r>
+      <w:r>
+        <w:t xml:space="preserve"> expression&gt;</w:t>
+      </w:r>
+      <w:r>
         <w:t xml:space="preserve"> </w:t>
       </w:r>
-      <w:proofErr w:type="gramStart"/>
-      <w:r>
-        <w:t>( &lt;</w:t>
-      </w:r>
-      <w:proofErr w:type="gramEnd"/>
-      <w:r>
-        <w:t>string expression&gt; ) ;</w:t>
-      </w:r>
-    </w:p>
-    <w:p>
-      <w:r>
-        <w:t xml:space="preserve">&lt;if statement&gt; -&gt; if &lt;bool expression&gt; then &lt;block&gt; </w:t>
-      </w:r>
-      <w:r>
-        <w:t xml:space="preserve">end if; | </w:t>
-      </w:r>
-    </w:p>
-    <w:p>
-      <w:r>
-        <w:t xml:space="preserve">&lt;declaration statement&gt; -&gt; </w:t>
-      </w:r>
+      <w:r>
+        <w:t>| &lt;float expression&gt; &lt;</w:t>
+      </w:r>
+      <w:proofErr w:type="spellStart"/>
+      <w:r>
+        <w:t>relop</w:t>
+      </w:r>
+      <w:proofErr w:type="spellEnd"/>
+      <w:r>
+        <w:t>&gt; &lt;float expression&gt;</w:t>
+      </w:r>
+      <w:r>
+        <w:t xml:space="preserve"> |</w:t>
+      </w:r>
+      <w:r>
+        <w:tab/>
+      </w:r>
+      <w:r>
+        <w:tab/>
+        <w:t xml:space="preserve"> ! &lt;bool expression&gt;</w:t>
+      </w:r>
+    </w:p>
+    <w:p>
+      <w:r>
+        <w:t>&lt;int expression&gt; -&gt; &lt;int&gt; | &lt;int&gt; &lt;arithmetic op&gt; &lt;int expression&gt;</w:t>
+      </w:r>
+    </w:p>
+    <w:p>
+      <w:r>
+        <w:t>&lt;float expression&gt; &lt;float&gt; | &lt;float&gt; &lt;arithmetic op&gt; &lt;float expression&gt;</w:t>
+      </w:r>
+    </w:p>
+    <w:p>
       <w:r>
         <w:t>&lt;</w:t>
       </w:r>
       <w:proofErr w:type="spellStart"/>
       <w:r>
-        <w:t>Var_Name</w:t>
-      </w:r>
-      <w:proofErr w:type="spellEnd"/>
-      <w:proofErr w:type="gramStart"/>
-      <w:r>
-        <w:t>&gt; :</w:t>
-      </w:r>
-      <w:proofErr w:type="gramEnd"/>
-      <w:r>
-        <w:t xml:space="preserve"> &lt;</w:t>
-      </w:r>
-      <w:proofErr w:type="spellStart"/>
-      <w:r>
         <w:t>Type_Name</w:t>
       </w:r>
       <w:proofErr w:type="spellEnd"/>
       <w:r>
-        <w:t>&gt;</w:t>
-      </w:r>
-    </w:p>
-    <w:p>
-      <w:r>
-        <w:t>&lt;assignment statement&gt; -&gt; &lt;</w:t>
-      </w:r>
-      <w:proofErr w:type="spellStart"/>
-      <w:r>
-        <w:t>Var_Name</w:t>
-      </w:r>
-      <w:proofErr w:type="spellEnd"/>
-      <w:proofErr w:type="gramStart"/>
-      <w:r>
-        <w:t>&gt; :</w:t>
-      </w:r>
-      <w:proofErr w:type="gramEnd"/>
-      <w:r>
-        <w:t>= &lt;expression&gt; ; | &lt;declaration statement&gt; := &lt;expression&gt; ;</w:t>
-      </w:r>
-    </w:p>
-    <w:p/>
-    <w:p>
-      <w:r>
-        <w:t>&lt;expression&gt; -&gt; &lt;string expression&gt; | &lt;bool expression&gt; |</w:t>
-      </w:r>
-      <w:r>
-        <w:t xml:space="preserve"> &lt;int expression&gt; | &lt;float expression&gt;</w:t>
-      </w:r>
-    </w:p>
-    <w:p>
-      <w:r>
-        <w:t>&lt;string expression&gt; -&gt; &lt;string&gt; | &lt;string&gt; &amp; &lt;string expression&gt; | &lt;</w:t>
-      </w:r>
-      <w:proofErr w:type="spellStart"/>
-      <w:r>
-        <w:t>Type_Name</w:t>
-      </w:r>
-      <w:proofErr w:type="spellEnd"/>
-      <w:proofErr w:type="gramStart"/>
-      <w:r>
-        <w:t>&gt; ’</w:t>
-      </w:r>
-      <w:proofErr w:type="gramEnd"/>
-      <w:r>
-        <w:t xml:space="preserve"> IMAGE (&lt;expression&gt;) </w:t>
-      </w:r>
-      <w:r>
-        <w:t>| &lt;</w:t>
-      </w:r>
-      <w:proofErr w:type="spellStart"/>
-      <w:r>
-        <w:t>Type_Name</w:t>
-      </w:r>
-      <w:proofErr w:type="spellEnd"/>
-      <w:r>
-        <w:t>&gt; ‘ IMAGE (&lt;expression&gt; ) &amp; &lt;string expression&gt;</w:t>
-      </w:r>
-    </w:p>
-    <w:p>
-      <w:r>
-        <w:t>&lt;bool expression&gt; -&gt; &lt;bool&gt; | &lt;</w:t>
-      </w:r>
-      <w:r>
-        <w:t>int</w:t>
-      </w:r>
-      <w:r>
-        <w:t xml:space="preserve"> expression&gt; &lt;</w:t>
+        <w:t>&gt; -&gt;  Float | Integer | String | Character | Boolean</w:t>
+      </w:r>
+    </w:p>
+    <w:p>
+      <w:r>
+        <w:t>&lt;</w:t>
       </w:r>
       <w:proofErr w:type="spellStart"/>
       <w:r>
@@ -165,65 +219,6 @@
       </w:r>
       <w:proofErr w:type="spellEnd"/>
       <w:r>
-        <w:t>&gt; &lt;</w:t>
-      </w:r>
-      <w:r>
-        <w:t>int</w:t>
-      </w:r>
-      <w:r>
-        <w:t xml:space="preserve"> expression&gt;</w:t>
-      </w:r>
-      <w:r>
-        <w:t xml:space="preserve"> </w:t>
-      </w:r>
-      <w:r>
-        <w:t>| &lt;float expression&gt; &lt;</w:t>
-      </w:r>
-      <w:proofErr w:type="spellStart"/>
-      <w:r>
-        <w:t>relop</w:t>
-      </w:r>
-      <w:proofErr w:type="spellEnd"/>
-      <w:r>
-        <w:t>&gt; &lt;float expression&gt;</w:t>
-      </w:r>
-      <w:r>
-        <w:t xml:space="preserve"> |</w:t>
-      </w:r>
-      <w:r>
-        <w:tab/>
-      </w:r>
-      <w:proofErr w:type="gramStart"/>
-      <w:r>
-        <w:tab/>
-        <w:t xml:space="preserve"> !</w:t>
-      </w:r>
-      <w:proofErr w:type="gramEnd"/>
-      <w:r>
-        <w:t xml:space="preserve"> &lt;bool expression&gt;</w:t>
-      </w:r>
-    </w:p>
-    <w:p>
-      <w:r>
-        <w:t>&lt;int expression&gt; -&gt; &lt;int&gt; | &lt;int&gt; &lt;arithmetic op&gt; &lt;int expression&gt;</w:t>
-      </w:r>
-    </w:p>
-    <w:p>
-      <w:r>
-        <w:t>&lt;float expression&gt; &lt;float&gt; | &lt;float&gt; &lt;arithmetic op&gt; &lt;float expression&gt;</w:t>
-      </w:r>
-    </w:p>
-    <w:p/>
-    <w:p>
-      <w:r>
-        <w:t>&lt;</w:t>
-      </w:r>
-      <w:proofErr w:type="spellStart"/>
-      <w:r>
-        <w:t>relop</w:t>
-      </w:r>
-      <w:proofErr w:type="spellEnd"/>
-      <w:r>
         <w:t>&gt; -&gt;    &gt; | &gt;= | &lt; | &lt;=</w:t>
       </w:r>
     </w:p>
@@ -234,15 +229,13 @@
       <w:r>
         <w:t xml:space="preserve">    + | - | * | /</w:t>
       </w:r>
-    </w:p>
-    <w:p>
-      <w:proofErr w:type="gramStart"/>
-      <w:r>
-        <w:t>!(</w:t>
-      </w:r>
-      <w:proofErr w:type="gramEnd"/>
-      <w:r>
-        <w:t xml:space="preserve">ONLY MAYBE DOING THIS) &lt;bool op&gt; -&gt; &amp;&amp; | “||” | </w:t>
+      <w:r>
+        <w:t xml:space="preserve"> | %</w:t>
+      </w:r>
+    </w:p>
+    <w:p>
+      <w:r>
+        <w:t>!(ONLY MAYBE DOING THIS) &lt;bool op&gt; -&gt; &amp;&amp; | “||”</w:t>
       </w:r>
     </w:p>
     <w:p/>

</xml_diff>